<commit_message>
avance escrito y clase palabras
</commit_message>
<xml_diff>
--- a/documentacion.docx
+++ b/documentacion.docx
@@ -144,15 +144,7 @@
           <w:sz w:val="24"/>
           <w:szCs w:val="24"/>
         </w:rPr>
-        <w:t>PROGRAMACION</w:t>
-      </w:r>
-      <w:r>
-        <w:rPr>
-          <w:rFonts w:ascii="Times New Roman" w:hAnsi="Times New Roman" w:cs="Times New Roman"/>
-          <w:sz w:val="24"/>
-          <w:szCs w:val="24"/>
-        </w:rPr>
-        <w:t xml:space="preserve"> I</w:t>
+        <w:t>PROGRAMACION I</w:t>
       </w:r>
     </w:p>
     <w:p>
@@ -236,15 +228,7 @@
           <w:sz w:val="24"/>
           <w:szCs w:val="24"/>
         </w:rPr>
-        <w:t>Junio</w:t>
-      </w:r>
-      <w:r>
-        <w:rPr>
-          <w:rFonts w:ascii="Times New Roman" w:hAnsi="Times New Roman" w:cs="Times New Roman"/>
-          <w:sz w:val="24"/>
-          <w:szCs w:val="24"/>
-        </w:rPr>
-        <w:t xml:space="preserve"> de 2016</w:t>
+        <w:t>Junio de 2016</w:t>
       </w:r>
     </w:p>
     <w:p>
@@ -687,18 +671,266 @@
           <w:sz w:val="24"/>
           <w:szCs w:val="24"/>
         </w:rPr>
-        <w:t>El juego consiste en dar una palabra aleatoria y se le va a dar los espacios que lleva la palabra, el usuario va a ingresar una letra, si es correcta se van a rellenar los espacios que ocupa esa letra si son varios y si no, no, ahí va haber un contador</w:t>
-      </w:r>
+        <w:t>El juego consiste en dar una palabra aleatoria y se le va a dar los espacios que lleva la palabra, el usuario va a ingresar una letra, si es correcta se van a rellenar los espacios que ocupa esa letra si son varios y si no, no, ahí va haber un contador de intentos que cuando se falla se va a ir descontando los intentos.</w:t>
+      </w:r>
+    </w:p>
+    <w:p>
+      <w:pPr>
+        <w:rPr>
+          <w:rFonts w:ascii="Times New Roman" w:hAnsi="Times New Roman" w:cs="Times New Roman"/>
+          <w:sz w:val="24"/>
+          <w:szCs w:val="24"/>
+        </w:rPr>
+      </w:pPr>
+    </w:p>
+    <w:p>
+      <w:pPr>
+        <w:rPr>
+          <w:rFonts w:ascii="Times New Roman" w:hAnsi="Times New Roman" w:cs="Times New Roman"/>
+          <w:sz w:val="24"/>
+          <w:szCs w:val="24"/>
+        </w:rPr>
+      </w:pPr>
+    </w:p>
+    <w:p>
+      <w:pPr>
+        <w:rPr>
+          <w:rFonts w:ascii="Times New Roman" w:hAnsi="Times New Roman" w:cs="Times New Roman"/>
+          <w:sz w:val="24"/>
+          <w:szCs w:val="24"/>
+        </w:rPr>
+      </w:pPr>
+    </w:p>
+    <w:p>
+      <w:pPr>
+        <w:rPr>
+          <w:rFonts w:ascii="Times New Roman" w:hAnsi="Times New Roman" w:cs="Times New Roman"/>
+          <w:sz w:val="24"/>
+          <w:szCs w:val="24"/>
+        </w:rPr>
+      </w:pPr>
+    </w:p>
+    <w:p>
+      <w:pPr>
+        <w:rPr>
+          <w:rFonts w:ascii="Times New Roman" w:hAnsi="Times New Roman" w:cs="Times New Roman"/>
+          <w:sz w:val="24"/>
+          <w:szCs w:val="24"/>
+        </w:rPr>
+      </w:pPr>
+    </w:p>
+    <w:p>
+      <w:pPr>
+        <w:rPr>
+          <w:rFonts w:ascii="Times New Roman" w:hAnsi="Times New Roman" w:cs="Times New Roman"/>
+          <w:sz w:val="24"/>
+          <w:szCs w:val="24"/>
+        </w:rPr>
+      </w:pPr>
+    </w:p>
+    <w:p>
+      <w:pPr>
+        <w:rPr>
+          <w:rFonts w:ascii="Times New Roman" w:hAnsi="Times New Roman" w:cs="Times New Roman"/>
+          <w:sz w:val="24"/>
+          <w:szCs w:val="24"/>
+        </w:rPr>
+      </w:pPr>
+    </w:p>
+    <w:p>
+      <w:pPr>
+        <w:rPr>
+          <w:rFonts w:ascii="Times New Roman" w:hAnsi="Times New Roman" w:cs="Times New Roman"/>
+          <w:sz w:val="24"/>
+          <w:szCs w:val="24"/>
+        </w:rPr>
+      </w:pPr>
+    </w:p>
+    <w:p>
+      <w:pPr>
+        <w:rPr>
+          <w:rFonts w:ascii="Times New Roman" w:hAnsi="Times New Roman" w:cs="Times New Roman"/>
+          <w:sz w:val="24"/>
+          <w:szCs w:val="24"/>
+        </w:rPr>
+      </w:pPr>
+    </w:p>
+    <w:p>
+      <w:pPr>
+        <w:rPr>
+          <w:rFonts w:ascii="Times New Roman" w:hAnsi="Times New Roman" w:cs="Times New Roman"/>
+          <w:sz w:val="24"/>
+          <w:szCs w:val="24"/>
+        </w:rPr>
+      </w:pPr>
+    </w:p>
+    <w:p>
+      <w:pPr>
+        <w:rPr>
+          <w:rFonts w:ascii="Times New Roman" w:hAnsi="Times New Roman" w:cs="Times New Roman"/>
+          <w:sz w:val="24"/>
+          <w:szCs w:val="24"/>
+        </w:rPr>
+      </w:pPr>
+    </w:p>
+    <w:p>
+      <w:pPr>
+        <w:tabs>
+          <w:tab w:val="left" w:pos="7290"/>
+        </w:tabs>
+        <w:rPr>
+          <w:rFonts w:ascii="Times New Roman" w:hAnsi="Times New Roman" w:cs="Times New Roman"/>
+          <w:sz w:val="24"/>
+          <w:szCs w:val="24"/>
+        </w:rPr>
+      </w:pPr>
+      <w:r>
+        <w:rPr>
+          <w:rFonts w:ascii="Times New Roman" w:hAnsi="Times New Roman" w:cs="Times New Roman"/>
+          <w:sz w:val="24"/>
+          <w:szCs w:val="24"/>
+        </w:rPr>
+        <w:tab/>
+      </w:r>
+    </w:p>
+    <w:p>
+      <w:pPr>
+        <w:rPr>
+          <w:rFonts w:ascii="Times New Roman" w:hAnsi="Times New Roman" w:cs="Times New Roman"/>
+          <w:sz w:val="24"/>
+          <w:szCs w:val="24"/>
+        </w:rPr>
+      </w:pPr>
+      <w:r>
+        <w:rPr>
+          <w:rFonts w:ascii="Times New Roman" w:hAnsi="Times New Roman" w:cs="Times New Roman"/>
+          <w:sz w:val="24"/>
+          <w:szCs w:val="24"/>
+        </w:rPr>
+        <w:br w:type="page"/>
+      </w:r>
+    </w:p>
+    <w:p>
+      <w:pPr>
+        <w:pStyle w:val="Ttulo1"/>
+      </w:pPr>
+      <w:r>
+        <w:lastRenderedPageBreak/>
+        <w:t>abstract</w:t>
+      </w:r>
+    </w:p>
+    <w:p/>
+    <w:p/>
+    <w:p/>
+    <w:p/>
+    <w:p/>
+    <w:p/>
+    <w:p/>
+    <w:p/>
+    <w:p/>
+    <w:p/>
+    <w:p/>
+    <w:p/>
+    <w:p/>
+    <w:p/>
+    <w:p/>
+    <w:p/>
+    <w:p/>
+    <w:p/>
+    <w:p/>
+    <w:p/>
+    <w:p/>
+    <w:p/>
+    <w:p/>
+    <w:p/>
+    <w:p/>
+    <w:p/>
+    <w:p>
+      <w:pPr>
+        <w:tabs>
+          <w:tab w:val="left" w:pos="6855"/>
+        </w:tabs>
+      </w:pPr>
+      <w:r>
+        <w:tab/>
+      </w:r>
+    </w:p>
+    <w:p>
+      <w:r>
+        <w:br w:type="page"/>
+      </w:r>
+    </w:p>
+    <w:p>
+      <w:pPr>
+        <w:pStyle w:val="Ttulo1"/>
+      </w:pPr>
+      <w:r>
+        <w:lastRenderedPageBreak/>
+        <w:t>Objetivos</w:t>
+      </w:r>
+    </w:p>
+    <w:p>
+      <w:pPr>
+        <w:pStyle w:val="Ttulo2"/>
+      </w:pPr>
+      <w:r>
+        <w:t>Objetivo general</w:t>
+      </w:r>
+    </w:p>
+    <w:p>
+      <w:r>
+        <w:t xml:space="preserve">Elaborar un juego de ahorcado en la consola de NetBeans de baja complejidad </w:t>
+      </w:r>
+    </w:p>
+    <w:p>
+      <w:pPr>
+        <w:pStyle w:val="Ttulo2"/>
+      </w:pPr>
+      <w:r>
+        <w:t>Objetivos específicos</w:t>
+      </w:r>
+    </w:p>
+    <w:p>
+      <w:r>
+        <w:t>-Utilizar los conocimientos vistos en clase relacionados con la programación orientada a objetos.</w:t>
+      </w:r>
+    </w:p>
+    <w:p>
+      <w:r>
+        <w:t>-investigar algunos métodos que no habíamos visto en clase para llevar a cabo este proyecto.</w:t>
+      </w:r>
+    </w:p>
+    <w:p>
+      <w:r>
+        <w:t>-defender en proyecto ante toda la clase para explicar cómo se realizó paso a paso.</w:t>
+      </w:r>
+    </w:p>
+    <w:p/>
+    <w:p/>
+    <w:p>
+      <w:pPr>
+        <w:pStyle w:val="Ttulo1"/>
+      </w:pPr>
+      <w:r>
+        <w:t>Introducción</w:t>
+      </w:r>
+    </w:p>
+    <w:p>
+      <w:r>
+        <w:t xml:space="preserve">Este proyecto consiste en crear un juego de ahorcado en la consola de NetBeans con el lenguaje de programación Java, donde se va aplicar conocimientos de la programación orientada a </w:t>
+      </w:r>
+      <w:r>
+        <w:t>objetos, se van a dar entrada y salida de datos, operaciones para poder realizar este proyecto.</w:t>
+      </w:r>
+    </w:p>
+    <w:p>
       <w:bookmarkStart w:id="0" w:name="_GoBack"/>
       <w:bookmarkEnd w:id="0"/>
-      <w:r>
-        <w:rPr>
-          <w:rFonts w:ascii="Times New Roman" w:hAnsi="Times New Roman" w:cs="Times New Roman"/>
-          <w:sz w:val="24"/>
-          <w:szCs w:val="24"/>
-        </w:rPr>
-        <w:t xml:space="preserve"> de intentos que cuando se falla se va a ir descontando los intentos.</w:t>
-      </w:r>
+    </w:p>
+    <w:p>
+      <w:pPr>
+        <w:pStyle w:val="Ttulo2"/>
+      </w:pPr>
     </w:p>
     <w:sectPr>
       <w:pgSz w:w="12240" w:h="15840"/>
@@ -1125,6 +1357,28 @@
       <w:szCs w:val="32"/>
     </w:rPr>
   </w:style>
+  <w:style w:type="paragraph" w:styleId="Ttulo2">
+    <w:name w:val="heading 2"/>
+    <w:basedOn w:val="Normal"/>
+    <w:next w:val="Normal"/>
+    <w:link w:val="Ttulo2Car"/>
+    <w:uiPriority w:val="9"/>
+    <w:unhideWhenUsed/>
+    <w:qFormat/>
+    <w:rsid w:val="00384C81"/>
+    <w:pPr>
+      <w:keepNext/>
+      <w:keepLines/>
+      <w:spacing w:before="40" w:after="0"/>
+      <w:outlineLvl w:val="1"/>
+    </w:pPr>
+    <w:rPr>
+      <w:rFonts w:asciiTheme="majorHAnsi" w:eastAsiaTheme="majorEastAsia" w:hAnsiTheme="majorHAnsi" w:cstheme="majorBidi"/>
+      <w:color w:val="2E74B5" w:themeColor="accent1" w:themeShade="BF"/>
+      <w:sz w:val="26"/>
+      <w:szCs w:val="26"/>
+    </w:rPr>
+  </w:style>
   <w:style w:type="character" w:default="1" w:styleId="Fuentedeprrafopredeter">
     <w:name w:val="Default Paragraph Font"/>
     <w:uiPriority w:val="1"/>
@@ -1163,6 +1417,117 @@
       <w:color w:val="2E74B5" w:themeColor="accent1" w:themeShade="BF"/>
       <w:sz w:val="32"/>
       <w:szCs w:val="32"/>
+    </w:rPr>
+  </w:style>
+  <w:style w:type="character" w:customStyle="1" w:styleId="Ttulo2Car">
+    <w:name w:val="Título 2 Car"/>
+    <w:basedOn w:val="Fuentedeprrafopredeter"/>
+    <w:link w:val="Ttulo2"/>
+    <w:uiPriority w:val="9"/>
+    <w:rsid w:val="00384C81"/>
+    <w:rPr>
+      <w:rFonts w:asciiTheme="majorHAnsi" w:eastAsiaTheme="majorEastAsia" w:hAnsiTheme="majorHAnsi" w:cstheme="majorBidi"/>
+      <w:color w:val="2E74B5" w:themeColor="accent1" w:themeShade="BF"/>
+      <w:sz w:val="26"/>
+      <w:szCs w:val="26"/>
+    </w:rPr>
+  </w:style>
+  <w:style w:type="character" w:styleId="Refdecomentario">
+    <w:name w:val="annotation reference"/>
+    <w:basedOn w:val="Fuentedeprrafopredeter"/>
+    <w:uiPriority w:val="99"/>
+    <w:semiHidden/>
+    <w:unhideWhenUsed/>
+    <w:rsid w:val="00384C81"/>
+    <w:rPr>
+      <w:sz w:val="16"/>
+      <w:szCs w:val="16"/>
+    </w:rPr>
+  </w:style>
+  <w:style w:type="paragraph" w:styleId="Textocomentario">
+    <w:name w:val="annotation text"/>
+    <w:basedOn w:val="Normal"/>
+    <w:link w:val="TextocomentarioCar"/>
+    <w:uiPriority w:val="99"/>
+    <w:semiHidden/>
+    <w:unhideWhenUsed/>
+    <w:rsid w:val="00384C81"/>
+    <w:pPr>
+      <w:spacing w:line="240" w:lineRule="auto"/>
+    </w:pPr>
+    <w:rPr>
+      <w:sz w:val="20"/>
+      <w:szCs w:val="20"/>
+    </w:rPr>
+  </w:style>
+  <w:style w:type="character" w:customStyle="1" w:styleId="TextocomentarioCar">
+    <w:name w:val="Texto comentario Car"/>
+    <w:basedOn w:val="Fuentedeprrafopredeter"/>
+    <w:link w:val="Textocomentario"/>
+    <w:uiPriority w:val="99"/>
+    <w:semiHidden/>
+    <w:rsid w:val="00384C81"/>
+    <w:rPr>
+      <w:sz w:val="20"/>
+      <w:szCs w:val="20"/>
+    </w:rPr>
+  </w:style>
+  <w:style w:type="paragraph" w:styleId="Asuntodelcomentario">
+    <w:name w:val="annotation subject"/>
+    <w:basedOn w:val="Textocomentario"/>
+    <w:next w:val="Textocomentario"/>
+    <w:link w:val="AsuntodelcomentarioCar"/>
+    <w:uiPriority w:val="99"/>
+    <w:semiHidden/>
+    <w:unhideWhenUsed/>
+    <w:rsid w:val="00384C81"/>
+    <w:rPr>
+      <w:b/>
+      <w:bCs/>
+    </w:rPr>
+  </w:style>
+  <w:style w:type="character" w:customStyle="1" w:styleId="AsuntodelcomentarioCar">
+    <w:name w:val="Asunto del comentario Car"/>
+    <w:basedOn w:val="TextocomentarioCar"/>
+    <w:link w:val="Asuntodelcomentario"/>
+    <w:uiPriority w:val="99"/>
+    <w:semiHidden/>
+    <w:rsid w:val="00384C81"/>
+    <w:rPr>
+      <w:b/>
+      <w:bCs/>
+      <w:sz w:val="20"/>
+      <w:szCs w:val="20"/>
+    </w:rPr>
+  </w:style>
+  <w:style w:type="paragraph" w:styleId="Textodeglobo">
+    <w:name w:val="Balloon Text"/>
+    <w:basedOn w:val="Normal"/>
+    <w:link w:val="TextodegloboCar"/>
+    <w:uiPriority w:val="99"/>
+    <w:semiHidden/>
+    <w:unhideWhenUsed/>
+    <w:rsid w:val="00384C81"/>
+    <w:pPr>
+      <w:spacing w:after="0" w:line="240" w:lineRule="auto"/>
+    </w:pPr>
+    <w:rPr>
+      <w:rFonts w:ascii="Segoe UI" w:hAnsi="Segoe UI" w:cs="Segoe UI"/>
+      <w:sz w:val="18"/>
+      <w:szCs w:val="18"/>
+    </w:rPr>
+  </w:style>
+  <w:style w:type="character" w:customStyle="1" w:styleId="TextodegloboCar">
+    <w:name w:val="Texto de globo Car"/>
+    <w:basedOn w:val="Fuentedeprrafopredeter"/>
+    <w:link w:val="Textodeglobo"/>
+    <w:uiPriority w:val="99"/>
+    <w:semiHidden/>
+    <w:rsid w:val="00384C81"/>
+    <w:rPr>
+      <w:rFonts w:ascii="Segoe UI" w:hAnsi="Segoe UI" w:cs="Segoe UI"/>
+      <w:sz w:val="18"/>
+      <w:szCs w:val="18"/>
     </w:rPr>
   </w:style>
 </w:styles>
@@ -1434,7 +1799,7 @@
 </file>
 
 <file path=customXml/itemProps1.xml><?xml version="1.0" encoding="utf-8"?>
-<ds:datastoreItem xmlns:ds="http://schemas.openxmlformats.org/officeDocument/2006/customXml" ds:itemID="{4C66B735-2D4C-4E5C-B21A-2086CA7AE389}">
+<ds:datastoreItem xmlns:ds="http://schemas.openxmlformats.org/officeDocument/2006/customXml" ds:itemID="{721ED46E-424D-430E-B115-D4D871A24E29}">
   <ds:schemaRefs>
     <ds:schemaRef ds:uri="http://schemas.openxmlformats.org/officeDocument/2006/bibliography"/>
   </ds:schemaRefs>

</xml_diff>